<commit_message>
Avance general, firma de docuemntos enlazada con la insercion de los archivos solicitados al usuario. Reestructurando BD
</commit_message>
<xml_diff>
--- a/backend/firma_fomatos/Plantillas/Plantillas_antibioticos/FR-GTH-02  AUTORIZACIÓN DE TRATAMIENTO DATOS PERSONALES.docx
+++ b/backend/firma_fomatos/Plantillas/Plantillas_antibioticos/FR-GTH-02  AUTORIZACIÓN DE TRATAMIENTO DATOS PERSONALES.docx
@@ -378,7 +378,29 @@
                 <w:szCs w:val="24"/>
                 <w:lang w:eastAsia="es-CO"/>
               </w:rPr>
-              <w:t>NOMBRE COMPLETO DE LA PERSONA Y/O  RAZÓN SOCIAL</w:t>
+              <w:t>NOMBRE COMPLETO DE LA PERSONA Y/</w:t>
+            </w:r>
+            <w:proofErr w:type="gramStart"/>
+            <w:r>
+              <w:rPr>
+                <w:rFonts w:eastAsia="Times New Roman" w:cstheme="minorHAnsi"/>
+                <w:color w:val="000000"/>
+                <w:sz w:val="24"/>
+                <w:szCs w:val="24"/>
+                <w:lang w:eastAsia="es-CO"/>
+              </w:rPr>
+              <w:t>O  RAZÓN</w:t>
+            </w:r>
+            <w:proofErr w:type="gramEnd"/>
+            <w:r>
+              <w:rPr>
+                <w:rFonts w:eastAsia="Times New Roman" w:cstheme="minorHAnsi"/>
+                <w:color w:val="000000"/>
+                <w:sz w:val="24"/>
+                <w:szCs w:val="24"/>
+                <w:lang w:eastAsia="es-CO"/>
+              </w:rPr>
+              <w:t xml:space="preserve"> SOCIAL</w:t>
             </w:r>
           </w:p>
         </w:tc>
@@ -403,15 +425,6 @@
               <w:jc w:val="center"/>
               <w:rPr>
                 <w:rFonts w:eastAsia="Times New Roman" w:cstheme="minorHAnsi"/>
-                <w:color w:val="000000"/>
-                <w:sz w:val="24"/>
-                <w:szCs w:val="24"/>
-                <w:lang w:eastAsia="es-CO"/>
-              </w:rPr>
-            </w:pPr>
-            <w:r>
-              <w:rPr>
-                <w:rFonts w:eastAsia="Times New Roman" w:cstheme="minorHAnsi"/>
                 <w:b/>
                 <w:bCs/>
                 <w:color w:val="000000"/>
@@ -419,17 +432,32 @@
                 <w:szCs w:val="24"/>
                 <w:lang w:eastAsia="es-CO"/>
               </w:rPr>
-              <w:t>{{ nombre_completo }}</w:t>
-            </w:r>
-            <w:r>
-              <w:rPr>
-                <w:rFonts w:eastAsia="Times New Roman" w:cstheme="minorHAnsi"/>
-                <w:color w:val="000000"/>
-                <w:sz w:val="24"/>
-                <w:szCs w:val="24"/>
-                <w:lang w:eastAsia="es-CO"/>
-              </w:rPr>
-              <w:t> </w:t>
+            </w:pPr>
+            <w:proofErr w:type="gramStart"/>
+            <w:r>
+              <w:rPr>
+                <w:rFonts w:eastAsia="Times New Roman" w:cstheme="minorHAnsi"/>
+                <w:b/>
+                <w:bCs/>
+                <w:color w:val="000000"/>
+                <w:sz w:val="24"/>
+                <w:szCs w:val="24"/>
+                <w:lang w:eastAsia="es-CO"/>
+              </w:rPr>
+              <w:t>{{ nombre</w:t>
+            </w:r>
+            <w:proofErr w:type="gramEnd"/>
+            <w:r>
+              <w:rPr>
+                <w:rFonts w:eastAsia="Times New Roman" w:cstheme="minorHAnsi"/>
+                <w:b/>
+                <w:bCs/>
+                <w:color w:val="000000"/>
+                <w:sz w:val="24"/>
+                <w:szCs w:val="24"/>
+                <w:lang w:eastAsia="es-CO"/>
+              </w:rPr>
+              <w:t>_completo }}</w:t>
             </w:r>
           </w:p>
         </w:tc>
@@ -514,6 +542,7 @@
               </w:rPr>
               <w:t> </w:t>
             </w:r>
+            <w:proofErr w:type="gramStart"/>
             <w:r>
               <w:rPr>
                 <w:rFonts w:eastAsia="Times New Roman" w:cstheme="minorHAnsi"/>
@@ -524,7 +553,32 @@
                 <w:szCs w:val="24"/>
                 <w:lang w:eastAsia="es-CO"/>
               </w:rPr>
-              <w:t>{{ cedula_ciudadania }</w:t>
+              <w:t>{{ cedula</w:t>
+            </w:r>
+            <w:proofErr w:type="gramEnd"/>
+            <w:r>
+              <w:rPr>
+                <w:rFonts w:eastAsia="Times New Roman" w:cstheme="minorHAnsi"/>
+                <w:b/>
+                <w:bCs/>
+                <w:color w:val="000000"/>
+                <w:sz w:val="24"/>
+                <w:szCs w:val="24"/>
+                <w:lang w:eastAsia="es-CO"/>
+              </w:rPr>
+              <w:t>_ciudadania }</w:t>
+            </w:r>
+            <w:r>
+              <w:rPr>
+                <w:rFonts w:eastAsia="Times New Roman" w:cstheme="minorHAnsi"/>
+                <w:b/>
+                <w:bCs/>
+                <w:color w:val="000000"/>
+                <w:sz w:val="24"/>
+                <w:szCs w:val="24"/>
+                <w:lang w:eastAsia="es-CO"/>
+              </w:rPr>
+              <w:t>}</w:t>
             </w:r>
           </w:p>
         </w:tc>
@@ -609,6 +663,7 @@
               </w:rPr>
               <w:t> </w:t>
             </w:r>
+            <w:proofErr w:type="gramStart"/>
             <w:r>
               <w:rPr>
                 <w:rFonts w:eastAsia="Times New Roman" w:cstheme="minorHAnsi"/>
@@ -619,7 +674,20 @@
                 <w:szCs w:val="24"/>
                 <w:lang w:eastAsia="es-CO"/>
               </w:rPr>
-              <w:t>{{ dirección_residencia }}</w:t>
+              <w:t>{{ dirección</w:t>
+            </w:r>
+            <w:proofErr w:type="gramEnd"/>
+            <w:r>
+              <w:rPr>
+                <w:rFonts w:eastAsia="Times New Roman" w:cstheme="minorHAnsi"/>
+                <w:b/>
+                <w:bCs/>
+                <w:color w:val="000000"/>
+                <w:sz w:val="24"/>
+                <w:szCs w:val="24"/>
+                <w:lang w:eastAsia="es-CO"/>
+              </w:rPr>
+              <w:t>_residencia }}</w:t>
             </w:r>
           </w:p>
         </w:tc>
@@ -704,6 +772,7 @@
               </w:rPr>
               <w:t> </w:t>
             </w:r>
+            <w:proofErr w:type="gramStart"/>
             <w:r>
               <w:rPr>
                 <w:rFonts w:eastAsia="Times New Roman" w:cstheme="minorHAnsi"/>
@@ -714,7 +783,20 @@
                 <w:szCs w:val="24"/>
                 <w:lang w:eastAsia="es-CO"/>
               </w:rPr>
-              <w:t>{{ telefono }}</w:t>
+              <w:t>{{ telefono</w:t>
+            </w:r>
+            <w:proofErr w:type="gramEnd"/>
+            <w:r>
+              <w:rPr>
+                <w:rFonts w:eastAsia="Times New Roman" w:cstheme="minorHAnsi"/>
+                <w:b/>
+                <w:bCs/>
+                <w:color w:val="000000"/>
+                <w:sz w:val="24"/>
+                <w:szCs w:val="24"/>
+                <w:lang w:eastAsia="es-CO"/>
+              </w:rPr>
+              <w:t xml:space="preserve"> }}</w:t>
             </w:r>
           </w:p>
         </w:tc>
@@ -799,6 +881,7 @@
               </w:rPr>
               <w:t> </w:t>
             </w:r>
+            <w:proofErr w:type="gramStart"/>
             <w:r>
               <w:rPr>
                 <w:rFonts w:eastAsia="Times New Roman" w:cstheme="minorHAnsi"/>
@@ -809,7 +892,20 @@
                 <w:szCs w:val="24"/>
                 <w:lang w:eastAsia="es-CO"/>
               </w:rPr>
-              <w:t>{{ correo_electronico }}</w:t>
+              <w:t>{{ correo</w:t>
+            </w:r>
+            <w:proofErr w:type="gramEnd"/>
+            <w:r>
+              <w:rPr>
+                <w:rFonts w:eastAsia="Times New Roman" w:cstheme="minorHAnsi"/>
+                <w:b/>
+                <w:bCs/>
+                <w:color w:val="000000"/>
+                <w:sz w:val="24"/>
+                <w:szCs w:val="24"/>
+                <w:lang w:eastAsia="es-CO"/>
+              </w:rPr>
+              <w:t>_electronico }}</w:t>
             </w:r>
           </w:p>
         </w:tc>
@@ -947,7 +1043,29 @@
                 <w:szCs w:val="24"/>
                 <w:lang w:eastAsia="es-CO"/>
               </w:rPr>
-              <w:t>PROVEEDOR (   )</w:t>
+              <w:t xml:space="preserve">PROVEEDOR </w:t>
+            </w:r>
+            <w:proofErr w:type="gramStart"/>
+            <w:r>
+              <w:rPr>
+                <w:rFonts w:eastAsia="Times New Roman" w:cstheme="minorHAnsi"/>
+                <w:color w:val="000000"/>
+                <w:sz w:val="24"/>
+                <w:szCs w:val="24"/>
+                <w:lang w:eastAsia="es-CO"/>
+              </w:rPr>
+              <w:t xml:space="preserve">(  </w:t>
+            </w:r>
+            <w:proofErr w:type="gramEnd"/>
+            <w:r>
+              <w:rPr>
+                <w:rFonts w:eastAsia="Times New Roman" w:cstheme="minorHAnsi"/>
+                <w:color w:val="000000"/>
+                <w:sz w:val="24"/>
+                <w:szCs w:val="24"/>
+                <w:lang w:eastAsia="es-CO"/>
+              </w:rPr>
+              <w:t xml:space="preserve"> )</w:t>
             </w:r>
           </w:p>
         </w:tc>
@@ -984,8 +1102,20 @@
                 <w:szCs w:val="24"/>
                 <w:lang w:eastAsia="es-CO"/>
               </w:rPr>
-              <w:t>EMPLEADO (  )</w:t>
-            </w:r>
+              <w:t xml:space="preserve">EMPLEADO </w:t>
+            </w:r>
+            <w:proofErr w:type="gramStart"/>
+            <w:r>
+              <w:rPr>
+                <w:rFonts w:eastAsia="Times New Roman" w:cstheme="minorHAnsi"/>
+                <w:color w:val="000000"/>
+                <w:sz w:val="24"/>
+                <w:szCs w:val="24"/>
+                <w:lang w:eastAsia="es-CO"/>
+              </w:rPr>
+              <w:t>(  )</w:t>
+            </w:r>
+            <w:proofErr w:type="gramEnd"/>
           </w:p>
         </w:tc>
         <w:tc>
@@ -1021,8 +1151,20 @@
                 <w:szCs w:val="24"/>
                 <w:lang w:eastAsia="es-CO"/>
               </w:rPr>
-              <w:t>OTRO (  )</w:t>
-            </w:r>
+              <w:t xml:space="preserve">OTRO </w:t>
+            </w:r>
+            <w:proofErr w:type="gramStart"/>
+            <w:r>
+              <w:rPr>
+                <w:rFonts w:eastAsia="Times New Roman" w:cstheme="minorHAnsi"/>
+                <w:color w:val="000000"/>
+                <w:sz w:val="24"/>
+                <w:szCs w:val="24"/>
+                <w:lang w:eastAsia="es-CO"/>
+              </w:rPr>
+              <w:t>(  )</w:t>
+            </w:r>
+            <w:proofErr w:type="gramEnd"/>
           </w:p>
         </w:tc>
       </w:tr>
@@ -1633,8 +1775,13 @@
                             <w:pPr>
                               <w:jc w:val="center"/>
                             </w:pPr>
+                            <w:proofErr w:type="gramStart"/>
                             <w:r>
-                              <w:t>{{ firma }}</w:t>
+                              <w:t>{{ firma</w:t>
+                            </w:r>
+                            <w:proofErr w:type="gramEnd"/>
+                            <w:r>
+                              <w:t xml:space="preserve"> }}</w:t>
                             </w:r>
                           </w:p>
                         </w:txbxContent>
@@ -1664,8 +1811,13 @@
                       <w:pPr>
                         <w:jc w:val="center"/>
                       </w:pPr>
+                      <w:proofErr w:type="gramStart"/>
                       <w:r>
-                        <w:t>{{ firma }}</w:t>
+                        <w:t>{{ firma</w:t>
+                      </w:r>
+                      <w:proofErr w:type="gramEnd"/>
+                      <w:r>
+                        <w:t xml:space="preserve"> }}</w:t>
                       </w:r>
                     </w:p>
                   </w:txbxContent>
@@ -1952,6 +2104,7 @@
         </w:rPr>
         <w:t xml:space="preserve"> </w:t>
       </w:r>
+      <w:proofErr w:type="gramStart"/>
       <w:r>
         <w:rPr>
           <w:rFonts w:cstheme="minorHAnsi"/>
@@ -1960,7 +2113,40 @@
           <w:sz w:val="24"/>
           <w:szCs w:val="24"/>
         </w:rPr>
-        <w:t>{{ nombre_completo }}</w:t>
+        <w:t>{{ nombre</w:t>
+      </w:r>
+      <w:proofErr w:type="gramEnd"/>
+      <w:r>
+        <w:rPr>
+          <w:rFonts w:cstheme="minorHAnsi"/>
+          <w:b/>
+          <w:bCs/>
+          <w:sz w:val="24"/>
+          <w:szCs w:val="24"/>
+        </w:rPr>
+        <w:t>_</w:t>
+      </w:r>
+      <w:proofErr w:type="gramStart"/>
+      <w:r>
+        <w:rPr>
+          <w:rFonts w:cstheme="minorHAnsi"/>
+          <w:b/>
+          <w:bCs/>
+          <w:sz w:val="24"/>
+          <w:szCs w:val="24"/>
+        </w:rPr>
+        <w:t>completo }</w:t>
+      </w:r>
+      <w:proofErr w:type="gramEnd"/>
+      <w:r>
+        <w:rPr>
+          <w:rFonts w:cstheme="minorHAnsi"/>
+          <w:b/>
+          <w:bCs/>
+          <w:sz w:val="24"/>
+          <w:szCs w:val="24"/>
+        </w:rPr>
+        <w:t>}</w:t>
       </w:r>
     </w:p>
     <w:p>
@@ -1990,6 +2176,7 @@
         </w:rPr>
         <w:t xml:space="preserve">                </w:t>
       </w:r>
+      <w:proofErr w:type="gramStart"/>
       <w:r>
         <w:rPr>
           <w:rFonts w:cstheme="minorHAnsi"/>
@@ -1998,7 +2185,40 @@
           <w:sz w:val="24"/>
           <w:szCs w:val="24"/>
         </w:rPr>
-        <w:t>{{ cedula_ciudadania }}</w:t>
+        <w:t>{{ cedula</w:t>
+      </w:r>
+      <w:proofErr w:type="gramEnd"/>
+      <w:r>
+        <w:rPr>
+          <w:rFonts w:cstheme="minorHAnsi"/>
+          <w:b/>
+          <w:bCs/>
+          <w:sz w:val="24"/>
+          <w:szCs w:val="24"/>
+        </w:rPr>
+        <w:t>_</w:t>
+      </w:r>
+      <w:proofErr w:type="gramStart"/>
+      <w:r>
+        <w:rPr>
+          <w:rFonts w:cstheme="minorHAnsi"/>
+          <w:b/>
+          <w:bCs/>
+          <w:sz w:val="24"/>
+          <w:szCs w:val="24"/>
+        </w:rPr>
+        <w:t>ciudadania }</w:t>
+      </w:r>
+      <w:proofErr w:type="gramEnd"/>
+      <w:r>
+        <w:rPr>
+          <w:rFonts w:cstheme="minorHAnsi"/>
+          <w:b/>
+          <w:bCs/>
+          <w:sz w:val="24"/>
+          <w:szCs w:val="24"/>
+        </w:rPr>
+        <w:t>}</w:t>
       </w:r>
     </w:p>
     <w:p>
@@ -2181,6 +2401,7 @@
         </w:rPr>
         <w:t xml:space="preserve"> </w:t>
       </w:r>
+      <w:proofErr w:type="gramStart"/>
       <w:r>
         <w:rPr>
           <w:rFonts w:cstheme="minorHAnsi"/>
@@ -2189,7 +2410,40 @@
           <w:sz w:val="24"/>
           <w:szCs w:val="24"/>
         </w:rPr>
-        <w:t>{{ fecha_actual }}</w:t>
+        <w:t>{{ fecha</w:t>
+      </w:r>
+      <w:proofErr w:type="gramEnd"/>
+      <w:r>
+        <w:rPr>
+          <w:rFonts w:cstheme="minorHAnsi"/>
+          <w:b/>
+          <w:bCs/>
+          <w:sz w:val="24"/>
+          <w:szCs w:val="24"/>
+        </w:rPr>
+        <w:t>_</w:t>
+      </w:r>
+      <w:proofErr w:type="gramStart"/>
+      <w:r>
+        <w:rPr>
+          <w:rFonts w:cstheme="minorHAnsi"/>
+          <w:b/>
+          <w:bCs/>
+          <w:sz w:val="24"/>
+          <w:szCs w:val="24"/>
+        </w:rPr>
+        <w:t>actual }</w:t>
+      </w:r>
+      <w:proofErr w:type="gramEnd"/>
+      <w:r>
+        <w:rPr>
+          <w:rFonts w:cstheme="minorHAnsi"/>
+          <w:b/>
+          <w:bCs/>
+          <w:sz w:val="24"/>
+          <w:szCs w:val="24"/>
+        </w:rPr>
+        <w:t>}</w:t>
       </w:r>
     </w:p>
     <w:sectPr>
@@ -2540,11 +2794,19 @@
             </w:rPr>
             <w:t xml:space="preserve">: </w:t>
           </w:r>
+          <w:proofErr w:type="gramStart"/>
           <w:r>
             <w:rPr>
               <w:rFonts w:eastAsia="Calibri" w:cstheme="minorHAnsi"/>
             </w:rPr>
-            <w:t>Mayo de 2023</w:t>
+            <w:t>Mayo</w:t>
+          </w:r>
+          <w:proofErr w:type="gramEnd"/>
+          <w:r>
+            <w:rPr>
+              <w:rFonts w:eastAsia="Calibri" w:cstheme="minorHAnsi"/>
+            </w:rPr>
+            <w:t xml:space="preserve"> de 2023</w:t>
           </w:r>
         </w:p>
         <w:p>

</xml_diff>